<commit_message>
more changes to reduce the file size
</commit_message>
<xml_diff>
--- a/Atlanta metropolitan venue and house price analysis.docx
+++ b/Atlanta metropolitan venue and house price analysis.docx
@@ -230,24 +230,16 @@
         </w:rPr>
       </w:pPr>
       <w:r>
-        <w:t>I will</w:t>
-      </w:r>
-      <w:r>
-        <w:t xml:space="preserve"> need to get a list of cities around metro Atlanta. For this, I will use </w:t>
-      </w:r>
-      <w:proofErr w:type="spellStart"/>
+        <w:t xml:space="preserve">I will need to get a list of cities around metro Atlanta. For this, I will use </w:t>
+      </w:r>
       <w:r>
         <w:t>BeautifulSoup</w:t>
       </w:r>
-      <w:proofErr w:type="spellEnd"/>
       <w:r>
         <w:t xml:space="preserve"> to </w:t>
       </w:r>
       <w:r>
-        <w:t>Scrape</w:t>
-      </w:r>
-      <w:r>
-        <w:t xml:space="preserve"> </w:t>
+        <w:t xml:space="preserve">Scrape </w:t>
       </w:r>
       <w:r>
         <w:t xml:space="preserve">data from the web page </w:t>
@@ -267,66 +259,30 @@
     <w:p>
       <w:pPr>
         <w:pStyle w:val="ListParagraph"/>
+        <w:numPr>
+          <w:ilvl w:val="0"/>
+          <w:numId w:val="1"/>
+        </w:numPr>
         <w:rPr>
           <w:sz w:val="28"/>
           <w:szCs w:val="28"/>
         </w:rPr>
       </w:pPr>
       <w:r>
-        <w:rPr>
-          <w:noProof/>
-          <w:sz w:val="28"/>
-          <w:szCs w:val="28"/>
-        </w:rPr>
         <w:lastRenderedPageBreak/>
-        <w:drawing>
-          <wp:inline distT="0" distB="0" distL="0" distR="0" wp14:anchorId="0121B72F" wp14:editId="504158E9">
-            <wp:extent cx="938254" cy="1522303"/>
-            <wp:effectExtent l="0" t="0" r="0" b="1905"/>
-            <wp:docPr id="1" name="Picture 1"/>
-            <wp:cNvGraphicFramePr>
-              <a:graphicFrameLocks xmlns:a="http://schemas.openxmlformats.org/drawingml/2006/main" noChangeAspect="1"/>
-            </wp:cNvGraphicFramePr>
-            <a:graphic xmlns:a="http://schemas.openxmlformats.org/drawingml/2006/main">
-              <a:graphicData uri="http://schemas.openxmlformats.org/drawingml/2006/picture">
-                <pic:pic xmlns:pic="http://schemas.openxmlformats.org/drawingml/2006/picture">
-                  <pic:nvPicPr>
-                    <pic:cNvPr id="0" name="Picture 1"/>
-                    <pic:cNvPicPr>
-                      <a:picLocks noChangeAspect="1" noChangeArrowheads="1"/>
-                    </pic:cNvPicPr>
-                  </pic:nvPicPr>
-                  <pic:blipFill>
-                    <a:blip r:embed="rId9">
-                      <a:extLst>
-                        <a:ext uri="{28A0092B-C50C-407E-A947-70E740481C1C}">
-                          <a14:useLocalDpi xmlns:a14="http://schemas.microsoft.com/office/drawing/2010/main" val="0"/>
-                        </a:ext>
-                      </a:extLst>
-                    </a:blip>
-                    <a:srcRect/>
-                    <a:stretch>
-                      <a:fillRect/>
-                    </a:stretch>
-                  </pic:blipFill>
-                  <pic:spPr bwMode="auto">
-                    <a:xfrm>
-                      <a:off x="0" y="0"/>
-                      <a:ext cx="945131" cy="1533460"/>
-                    </a:xfrm>
-                    <a:prstGeom prst="rect">
-                      <a:avLst/>
-                    </a:prstGeom>
-                    <a:noFill/>
-                    <a:ln>
-                      <a:noFill/>
-                    </a:ln>
-                  </pic:spPr>
-                </pic:pic>
-              </a:graphicData>
-            </a:graphic>
-          </wp:inline>
-        </w:drawing>
+        <w:t>I will need to fetch the latitude and longitude information for the cities</w:t>
+      </w:r>
+      <w:r>
+        <w:t xml:space="preserve"> fetched above</w:t>
+      </w:r>
+      <w:r>
+        <w:t xml:space="preserve">. </w:t>
+      </w:r>
+      <w:r>
+        <w:t xml:space="preserve"> I got the latitude and longitude information using geopy.geocoders. I was not able to get information for some of the cities. I used geopy.geocoders again with a zip code tied to the location and I was able to successfully fetch the geocentric values for all the required cities.</w:t>
+      </w:r>
+      <w:r>
+        <w:t>S</w:t>
       </w:r>
     </w:p>
     <w:p>
@@ -342,117 +298,12 @@
         </w:rPr>
       </w:pPr>
       <w:r>
-        <w:t>I will need to fetch the latitude and longitude information for the cities</w:t>
-      </w:r>
-      <w:r>
-        <w:t xml:space="preserve"> fetched above</w:t>
-      </w:r>
-      <w:r>
-        <w:t xml:space="preserve">. </w:t>
-      </w:r>
-      <w:r>
-        <w:t xml:space="preserve"> I got the latitude and longitude information using </w:t>
-      </w:r>
-      <w:proofErr w:type="spellStart"/>
-      <w:r>
-        <w:t>geopy.geocoders</w:t>
-      </w:r>
-      <w:proofErr w:type="spellEnd"/>
-      <w:r>
-        <w:t xml:space="preserve">. I was not able to get information for some of the cities. I used </w:t>
-      </w:r>
-      <w:proofErr w:type="spellStart"/>
-      <w:r>
-        <w:t>geopy.geocoders</w:t>
-      </w:r>
-      <w:proofErr w:type="spellEnd"/>
-      <w:r>
-        <w:t xml:space="preserve"> again with a zip code tied to the location and I was able to successfully fetch the geocentric values for all the required cities.</w:t>
-      </w:r>
-    </w:p>
-    <w:p>
-      <w:pPr>
-        <w:pStyle w:val="ListParagraph"/>
-        <w:rPr>
-          <w:sz w:val="28"/>
-          <w:szCs w:val="28"/>
-        </w:rPr>
-      </w:pPr>
-      <w:r>
-        <w:rPr>
-          <w:noProof/>
-          <w:sz w:val="28"/>
-          <w:szCs w:val="28"/>
-        </w:rPr>
-        <w:drawing>
-          <wp:inline distT="0" distB="0" distL="0" distR="0" wp14:anchorId="76A1CF83" wp14:editId="2069C321">
-            <wp:extent cx="2075290" cy="1415093"/>
-            <wp:effectExtent l="0" t="0" r="1270" b="0"/>
-            <wp:docPr id="2" name="Picture 2"/>
-            <wp:cNvGraphicFramePr>
-              <a:graphicFrameLocks xmlns:a="http://schemas.openxmlformats.org/drawingml/2006/main" noChangeAspect="1"/>
-            </wp:cNvGraphicFramePr>
-            <a:graphic xmlns:a="http://schemas.openxmlformats.org/drawingml/2006/main">
-              <a:graphicData uri="http://schemas.openxmlformats.org/drawingml/2006/picture">
-                <pic:pic xmlns:pic="http://schemas.openxmlformats.org/drawingml/2006/picture">
-                  <pic:nvPicPr>
-                    <pic:cNvPr id="0" name="Picture 2"/>
-                    <pic:cNvPicPr>
-                      <a:picLocks noChangeAspect="1" noChangeArrowheads="1"/>
-                    </pic:cNvPicPr>
-                  </pic:nvPicPr>
-                  <pic:blipFill>
-                    <a:blip r:embed="rId10">
-                      <a:extLst>
-                        <a:ext uri="{28A0092B-C50C-407E-A947-70E740481C1C}">
-                          <a14:useLocalDpi xmlns:a14="http://schemas.microsoft.com/office/drawing/2010/main" val="0"/>
-                        </a:ext>
-                      </a:extLst>
-                    </a:blip>
-                    <a:srcRect/>
-                    <a:stretch>
-                      <a:fillRect/>
-                    </a:stretch>
-                  </pic:blipFill>
-                  <pic:spPr bwMode="auto">
-                    <a:xfrm>
-                      <a:off x="0" y="0"/>
-                      <a:ext cx="2084110" cy="1421107"/>
-                    </a:xfrm>
-                    <a:prstGeom prst="rect">
-                      <a:avLst/>
-                    </a:prstGeom>
-                    <a:noFill/>
-                    <a:ln>
-                      <a:noFill/>
-                    </a:ln>
-                  </pic:spPr>
-                </pic:pic>
-              </a:graphicData>
-            </a:graphic>
-          </wp:inline>
-        </w:drawing>
-      </w:r>
-    </w:p>
-    <w:p>
-      <w:pPr>
-        <w:pStyle w:val="ListParagraph"/>
-        <w:numPr>
-          <w:ilvl w:val="0"/>
-          <w:numId w:val="1"/>
-        </w:numPr>
-        <w:rPr>
-          <w:sz w:val="28"/>
-          <w:szCs w:val="28"/>
-        </w:rPr>
-      </w:pPr>
-      <w:r>
         <w:t xml:space="preserve">I will need the current data on house prices for different houses in Atlanta metropolitan city limits. </w:t>
       </w:r>
       <w:r>
         <w:t xml:space="preserve">I will get the house prices from </w:t>
       </w:r>
-      <w:hyperlink r:id="rId11" w:history="1">
+      <w:hyperlink r:id="rId9" w:history="1">
         <w:r>
           <w:rPr>
             <w:rStyle w:val="Hyperlink"/>
@@ -470,70 +321,6 @@
     <w:p>
       <w:pPr>
         <w:pStyle w:val="ListParagraph"/>
-        <w:rPr>
-          <w:sz w:val="28"/>
-          <w:szCs w:val="28"/>
-        </w:rPr>
-      </w:pPr>
-      <w:r>
-        <w:rPr>
-          <w:noProof/>
-          <w:sz w:val="28"/>
-          <w:szCs w:val="28"/>
-        </w:rPr>
-        <w:drawing>
-          <wp:inline distT="0" distB="0" distL="0" distR="0" wp14:anchorId="1581C928" wp14:editId="1F9DF437">
-            <wp:extent cx="4723074" cy="1305405"/>
-            <wp:effectExtent l="0" t="0" r="1905" b="9525"/>
-            <wp:docPr id="5" name="Picture 5"/>
-            <wp:cNvGraphicFramePr>
-              <a:graphicFrameLocks xmlns:a="http://schemas.openxmlformats.org/drawingml/2006/main" noChangeAspect="1"/>
-            </wp:cNvGraphicFramePr>
-            <a:graphic xmlns:a="http://schemas.openxmlformats.org/drawingml/2006/main">
-              <a:graphicData uri="http://schemas.openxmlformats.org/drawingml/2006/picture">
-                <pic:pic xmlns:pic="http://schemas.openxmlformats.org/drawingml/2006/picture">
-                  <pic:nvPicPr>
-                    <pic:cNvPr id="0" name="Picture 5"/>
-                    <pic:cNvPicPr>
-                      <a:picLocks noChangeAspect="1" noChangeArrowheads="1"/>
-                    </pic:cNvPicPr>
-                  </pic:nvPicPr>
-                  <pic:blipFill>
-                    <a:blip r:embed="rId12">
-                      <a:extLst>
-                        <a:ext uri="{28A0092B-C50C-407E-A947-70E740481C1C}">
-                          <a14:useLocalDpi xmlns:a14="http://schemas.microsoft.com/office/drawing/2010/main" val="0"/>
-                        </a:ext>
-                      </a:extLst>
-                    </a:blip>
-                    <a:srcRect/>
-                    <a:stretch>
-                      <a:fillRect/>
-                    </a:stretch>
-                  </pic:blipFill>
-                  <pic:spPr bwMode="auto">
-                    <a:xfrm>
-                      <a:off x="0" y="0"/>
-                      <a:ext cx="4773912" cy="1319456"/>
-                    </a:xfrm>
-                    <a:prstGeom prst="rect">
-                      <a:avLst/>
-                    </a:prstGeom>
-                    <a:noFill/>
-                    <a:ln>
-                      <a:noFill/>
-                    </a:ln>
-                  </pic:spPr>
-                </pic:pic>
-              </a:graphicData>
-            </a:graphic>
-          </wp:inline>
-        </w:drawing>
-      </w:r>
-    </w:p>
-    <w:p>
-      <w:pPr>
-        <w:pStyle w:val="ListParagraph"/>
         <w:numPr>
           <w:ilvl w:val="0"/>
           <w:numId w:val="1"/>
@@ -564,7 +351,6 @@
           <w:sz w:val="28"/>
           <w:szCs w:val="28"/>
         </w:rPr>
-        <w:lastRenderedPageBreak/>
         <w:drawing>
           <wp:inline distT="0" distB="0" distL="0" distR="0" wp14:anchorId="13634E13" wp14:editId="0273D958">
             <wp:extent cx="4643561" cy="3089254"/>
@@ -583,7 +369,7 @@
                     </pic:cNvPicPr>
                   </pic:nvPicPr>
                   <pic:blipFill>
-                    <a:blip r:embed="rId13">
+                    <a:blip r:embed="rId10">
                       <a:extLst>
                         <a:ext uri="{28A0092B-C50C-407E-A947-70E740481C1C}">
                           <a14:useLocalDpi xmlns:a14="http://schemas.microsoft.com/office/drawing/2010/main" val="0"/>
@@ -633,7 +419,7 @@
       <w:r>
         <w:t xml:space="preserve"> I will get school rating values for different local public schools from </w:t>
       </w:r>
-      <w:hyperlink r:id="rId14" w:anchor="{}" w:history="1">
+      <w:hyperlink r:id="rId11" w:anchor="{}" w:history="1">
         <w:r>
           <w:rPr>
             <w:rStyle w:val="Hyperlink"/>
@@ -671,6 +457,7 @@
         <w:rPr>
           <w:noProof/>
         </w:rPr>
+        <w:lastRenderedPageBreak/>
         <w:drawing>
           <wp:inline distT="0" distB="0" distL="0" distR="0" wp14:anchorId="2D68C488" wp14:editId="2909F654">
             <wp:extent cx="5898597" cy="1447137"/>
@@ -689,7 +476,7 @@
                     </pic:cNvPicPr>
                   </pic:nvPicPr>
                   <pic:blipFill>
-                    <a:blip r:embed="rId15">
+                    <a:blip r:embed="rId12">
                       <a:extLst>
                         <a:ext uri="{28A0092B-C50C-407E-A947-70E740481C1C}">
                           <a14:useLocalDpi xmlns:a14="http://schemas.microsoft.com/office/drawing/2010/main" val="0"/>
@@ -1629,6 +1416,15 @@
 </file>
 
 <file path=customXml/item2.xml><?xml version="1.0" encoding="utf-8"?>
+<?mso-contentType ?>
+<FormTemplates xmlns="http://schemas.microsoft.com/sharepoint/v3/contenttype/forms">
+  <Display>DocumentLibraryForm</Display>
+  <Edit>DocumentLibraryForm</Edit>
+  <New>DocumentLibraryForm</New>
+</FormTemplates>
+</file>
+
+<file path=customXml/item3.xml><?xml version="1.0" encoding="utf-8"?>
 <ct:contentTypeSchema xmlns:ct="http://schemas.microsoft.com/office/2006/metadata/contentType" xmlns:ma="http://schemas.microsoft.com/office/2006/metadata/properties/metaAttributes" ct:_="" ma:_="" ma:contentTypeName="Document" ma:contentTypeID="0x0101008E44069B38D6EE44B4F1CF3077D2A2C3" ma:contentTypeVersion="9" ma:contentTypeDescription="Create a new document." ma:contentTypeScope="" ma:versionID="48d6697fba7978a6fc2097e7b04677b7">
   <xsd:schema xmlns:xsd="http://www.w3.org/2001/XMLSchema" xmlns:xs="http://www.w3.org/2001/XMLSchema" xmlns:p="http://schemas.microsoft.com/office/2006/metadata/properties" xmlns:ns3="5bc7f22c-7eea-4302-9ff4-b0c1e7bcd0a6" xmlns:ns4="7b10c377-6a98-4c09-a5e2-01472e04f32f" targetNamespace="http://schemas.microsoft.com/office/2006/metadata/properties" ma:root="true" ma:fieldsID="65827def28caa01fcae640b13bd266c6" ns3:_="" ns4:_="">
     <xsd:import namespace="5bc7f22c-7eea-4302-9ff4-b0c1e7bcd0a6"/>
@@ -1827,15 +1623,6 @@
 </ct:contentTypeSchema>
 </file>
 
-<file path=customXml/item3.xml><?xml version="1.0" encoding="utf-8"?>
-<?mso-contentType ?>
-<FormTemplates xmlns="http://schemas.microsoft.com/sharepoint/v3/contenttype/forms">
-  <Display>DocumentLibraryForm</Display>
-  <Edit>DocumentLibraryForm</Edit>
-  <New>DocumentLibraryForm</New>
-</FormTemplates>
-</file>
-
 <file path=customXml/itemProps1.xml><?xml version="1.0" encoding="utf-8"?>
 <ds:datastoreItem xmlns:ds="http://schemas.openxmlformats.org/officeDocument/2006/customXml" ds:itemID="{F6B352D1-956B-4AD7-8BE3-E2C43E4EB566}">
   <ds:schemaRefs>
@@ -1846,6 +1633,14 @@
 </file>
 
 <file path=customXml/itemProps2.xml><?xml version="1.0" encoding="utf-8"?>
+<ds:datastoreItem xmlns:ds="http://schemas.openxmlformats.org/officeDocument/2006/customXml" ds:itemID="{E26F880F-2480-4ECF-AE0C-7636E49DA4BE}">
+  <ds:schemaRefs>
+    <ds:schemaRef ds:uri="http://schemas.microsoft.com/sharepoint/v3/contenttype/forms"/>
+  </ds:schemaRefs>
+</ds:datastoreItem>
+</file>
+
+<file path=customXml/itemProps3.xml><?xml version="1.0" encoding="utf-8"?>
 <ds:datastoreItem xmlns:ds="http://schemas.openxmlformats.org/officeDocument/2006/customXml" ds:itemID="{73FDD1F2-4F7C-4F17-BA53-668C903FF8DE}">
   <ds:schemaRefs>
     <ds:schemaRef ds:uri="http://schemas.microsoft.com/office/2006/metadata/contentType"/>
@@ -1862,12 +1657,4 @@
     <ds:schemaRef ds:uri="http://schemas.microsoft.com/internal/obd"/>
   </ds:schemaRefs>
 </ds:datastoreItem>
-</file>
-
-<file path=customXml/itemProps3.xml><?xml version="1.0" encoding="utf-8"?>
-<ds:datastoreItem xmlns:ds="http://schemas.openxmlformats.org/officeDocument/2006/customXml" ds:itemID="{E26F880F-2480-4ECF-AE0C-7636E49DA4BE}">
-  <ds:schemaRefs>
-    <ds:schemaRef ds:uri="http://schemas.microsoft.com/sharepoint/v3/contenttype/forms"/>
-  </ds:schemaRefs>
-</ds:datastoreItem>
 </file>
</xml_diff>